<commit_message>
Added face detection parameters usage
</commit_message>
<xml_diff>
--- a/DBSCAN Clustering Algorithm.docx
+++ b/DBSCAN Clustering Algorithm.docx
@@ -170,6 +170,84 @@
           <w:color w:val="374151"/>
         </w:rPr>
         <w:t>.</w:t>
+      </w:r>
+    </w:p>
+    <w:p/>
+    <w:p>
+      <w:r>
+        <w:t>Face detection logic:</w:t>
+      </w:r>
+    </w:p>
+    <w:p>
+      <w:pPr>
+        <w:pStyle w:val="NormalWeb"/>
+        <w:pBdr>
+          <w:top w:val="single" w:sz="2" w:space="0" w:color="D9D9E3"/>
+          <w:left w:val="single" w:sz="2" w:space="0" w:color="D9D9E3"/>
+          <w:bottom w:val="single" w:sz="2" w:space="0" w:color="D9D9E3"/>
+          <w:right w:val="single" w:sz="2" w:space="0" w:color="D9D9E3"/>
+        </w:pBdr>
+        <w:shd w:val="clear" w:color="auto" w:fill="F7F7F8"/>
+        <w:spacing w:before="0" w:beforeAutospacing="0" w:after="300" w:afterAutospacing="0"/>
+        <w:rPr>
+          <w:rFonts w:ascii="Segoe UI" w:hAnsi="Segoe UI" w:cs="Segoe UI"/>
+          <w:color w:val="374151"/>
+        </w:rPr>
+      </w:pPr>
+      <w:r>
+        <w:rPr>
+          <w:rFonts w:ascii="Segoe UI" w:hAnsi="Segoe UI" w:cs="Segoe UI"/>
+          <w:color w:val="374151"/>
+        </w:rPr>
+        <w:t>DBSCAN is a clustering algorithm and is not typically used for face detection. Instead, face detection algorithms often use techniques such as Viola-Jones, Histogram of Oriented Gradients (HOG), and Convolutional Neural Networks (CNNs).</w:t>
+      </w:r>
+    </w:p>
+    <w:p>
+      <w:pPr>
+        <w:pStyle w:val="NormalWeb"/>
+        <w:pBdr>
+          <w:top w:val="single" w:sz="2" w:space="0" w:color="D9D9E3"/>
+          <w:left w:val="single" w:sz="2" w:space="0" w:color="D9D9E3"/>
+          <w:bottom w:val="single" w:sz="2" w:space="0" w:color="D9D9E3"/>
+          <w:right w:val="single" w:sz="2" w:space="0" w:color="D9D9E3"/>
+        </w:pBdr>
+        <w:shd w:val="clear" w:color="auto" w:fill="F7F7F8"/>
+        <w:spacing w:before="300" w:beforeAutospacing="0" w:after="300" w:afterAutospacing="0"/>
+        <w:rPr>
+          <w:rFonts w:ascii="Segoe UI" w:hAnsi="Segoe UI" w:cs="Segoe UI"/>
+          <w:color w:val="374151"/>
+        </w:rPr>
+      </w:pPr>
+      <w:r>
+        <w:rPr>
+          <w:rFonts w:ascii="Segoe UI" w:hAnsi="Segoe UI" w:cs="Segoe UI"/>
+          <w:color w:val="374151"/>
+        </w:rPr>
+        <w:t>Viola-Jones is a popular face detection algorithm that uses Haar-like features and a cascade classifier to detect faces. HOG is another technique that extracts features from an image and uses them to train a classifier to detect faces. CNNs are a deep learning technique that can learn to detect faces by training on large datasets.</w:t>
+      </w:r>
+    </w:p>
+    <w:p>
+      <w:pPr>
+        <w:pStyle w:val="NormalWeb"/>
+        <w:pBdr>
+          <w:top w:val="single" w:sz="2" w:space="0" w:color="D9D9E3"/>
+          <w:left w:val="single" w:sz="2" w:space="0" w:color="D9D9E3"/>
+          <w:bottom w:val="single" w:sz="2" w:space="0" w:color="D9D9E3"/>
+          <w:right w:val="single" w:sz="2" w:space="0" w:color="D9D9E3"/>
+        </w:pBdr>
+        <w:shd w:val="clear" w:color="auto" w:fill="F7F7F8"/>
+        <w:spacing w:before="300" w:beforeAutospacing="0" w:after="0" w:afterAutospacing="0"/>
+        <w:rPr>
+          <w:rFonts w:ascii="Segoe UI" w:hAnsi="Segoe UI" w:cs="Segoe UI"/>
+          <w:color w:val="374151"/>
+        </w:rPr>
+      </w:pPr>
+      <w:r>
+        <w:rPr>
+          <w:rFonts w:ascii="Segoe UI" w:hAnsi="Segoe UI" w:cs="Segoe UI"/>
+          <w:color w:val="374151"/>
+        </w:rPr>
+        <w:t>If you are interested in using DBSCAN for face detection, you could potentially use it to cluster regions of an image that have high pixel density or intensity, which could potentially correspond to faces. However, this approach would likely be less effective than traditional face detection techniques and would require careful tuning of the DBSCAN parameters.</w:t>
       </w:r>
     </w:p>
     <w:p/>

</xml_diff>

<commit_message>
Added Images for Dbscan
</commit_message>
<xml_diff>
--- a/DBSCAN Clustering Algorithm.docx
+++ b/DBSCAN Clustering Algorithm.docx
@@ -251,6 +251,122 @@
       </w:r>
     </w:p>
     <w:p/>
+    <w:p>
+      <w:r>
+        <w:lastRenderedPageBreak/>
+        <w:t>Images of dbscan:</w:t>
+      </w:r>
+    </w:p>
+    <w:p>
+      <w:r>
+        <w:rPr>
+          <w:noProof/>
+        </w:rPr>
+        <w:drawing>
+          <wp:inline distT="0" distB="0" distL="0" distR="0" wp14:anchorId="65EA9497" wp14:editId="0520A0C9">
+            <wp:extent cx="3625850" cy="2203450"/>
+            <wp:effectExtent l="0" t="0" r="0" b="6350"/>
+            <wp:docPr id="1559875675" name="Picture 1" descr="DBSCAN Clustering Algorithm in Machine Learning - KDnuggets"/>
+            <wp:cNvGraphicFramePr>
+              <a:graphicFrameLocks xmlns:a="http://schemas.openxmlformats.org/drawingml/2006/main" noChangeAspect="1"/>
+            </wp:cNvGraphicFramePr>
+            <a:graphic xmlns:a="http://schemas.openxmlformats.org/drawingml/2006/main">
+              <a:graphicData uri="http://schemas.openxmlformats.org/drawingml/2006/picture">
+                <pic:pic xmlns:pic="http://schemas.openxmlformats.org/drawingml/2006/picture">
+                  <pic:nvPicPr>
+                    <pic:cNvPr id="0" name="Picture 1" descr="DBSCAN Clustering Algorithm in Machine Learning - KDnuggets"/>
+                    <pic:cNvPicPr>
+                      <a:picLocks noChangeAspect="1" noChangeArrowheads="1"/>
+                    </pic:cNvPicPr>
+                  </pic:nvPicPr>
+                  <pic:blipFill>
+                    <a:blip r:embed="rId4">
+                      <a:extLst>
+                        <a:ext uri="{28A0092B-C50C-407E-A947-70E740481C1C}">
+                          <a14:useLocalDpi xmlns:a14="http://schemas.microsoft.com/office/drawing/2010/main" val="0"/>
+                        </a:ext>
+                      </a:extLst>
+                    </a:blip>
+                    <a:srcRect/>
+                    <a:stretch>
+                      <a:fillRect/>
+                    </a:stretch>
+                  </pic:blipFill>
+                  <pic:spPr bwMode="auto">
+                    <a:xfrm>
+                      <a:off x="0" y="0"/>
+                      <a:ext cx="3625850" cy="2203450"/>
+                    </a:xfrm>
+                    <a:prstGeom prst="rect">
+                      <a:avLst/>
+                    </a:prstGeom>
+                    <a:noFill/>
+                    <a:ln>
+                      <a:noFill/>
+                    </a:ln>
+                  </pic:spPr>
+                </pic:pic>
+              </a:graphicData>
+            </a:graphic>
+          </wp:inline>
+        </w:drawing>
+      </w:r>
+    </w:p>
+    <w:p>
+      <w:r>
+        <w:rPr>
+          <w:noProof/>
+        </w:rPr>
+        <w:drawing>
+          <wp:inline distT="0" distB="0" distL="0" distR="0" wp14:anchorId="69E20BEE" wp14:editId="2A0F01C7">
+            <wp:extent cx="3619500" cy="2616200"/>
+            <wp:effectExtent l="0" t="0" r="0" b="0"/>
+            <wp:docPr id="1354367832" name="Picture 2" descr="DBSCAN: density-based clustering for discovering clusters in large datasets  with noise - Unsupervised Machine Learning - Easy Guides - Wiki - STHDA"/>
+            <wp:cNvGraphicFramePr>
+              <a:graphicFrameLocks xmlns:a="http://schemas.openxmlformats.org/drawingml/2006/main" noChangeAspect="1"/>
+            </wp:cNvGraphicFramePr>
+            <a:graphic xmlns:a="http://schemas.openxmlformats.org/drawingml/2006/main">
+              <a:graphicData uri="http://schemas.openxmlformats.org/drawingml/2006/picture">
+                <pic:pic xmlns:pic="http://schemas.openxmlformats.org/drawingml/2006/picture">
+                  <pic:nvPicPr>
+                    <pic:cNvPr id="0" name="Picture 3" descr="DBSCAN: density-based clustering for discovering clusters in large datasets  with noise - Unsupervised Machine Learning - Easy Guides - Wiki - STHDA"/>
+                    <pic:cNvPicPr>
+                      <a:picLocks noChangeAspect="1" noChangeArrowheads="1"/>
+                    </pic:cNvPicPr>
+                  </pic:nvPicPr>
+                  <pic:blipFill>
+                    <a:blip r:embed="rId5">
+                      <a:extLst>
+                        <a:ext uri="{28A0092B-C50C-407E-A947-70E740481C1C}">
+                          <a14:useLocalDpi xmlns:a14="http://schemas.microsoft.com/office/drawing/2010/main" val="0"/>
+                        </a:ext>
+                      </a:extLst>
+                    </a:blip>
+                    <a:srcRect/>
+                    <a:stretch>
+                      <a:fillRect/>
+                    </a:stretch>
+                  </pic:blipFill>
+                  <pic:spPr bwMode="auto">
+                    <a:xfrm>
+                      <a:off x="0" y="0"/>
+                      <a:ext cx="3619500" cy="2616200"/>
+                    </a:xfrm>
+                    <a:prstGeom prst="rect">
+                      <a:avLst/>
+                    </a:prstGeom>
+                    <a:noFill/>
+                    <a:ln>
+                      <a:noFill/>
+                    </a:ln>
+                  </pic:spPr>
+                </pic:pic>
+              </a:graphicData>
+            </a:graphic>
+          </wp:inline>
+        </w:drawing>
+      </w:r>
+    </w:p>
     <w:sectPr>
       <w:pgSz w:w="12240" w:h="15840"/>
       <w:pgMar w:top="1440" w:right="1440" w:bottom="1440" w:left="1440" w:header="720" w:footer="720" w:gutter="0"/>

</xml_diff>